<commit_message>
push works again, updated changes
</commit_message>
<xml_diff>
--- a/Napady.docx
+++ b/Napady.docx
@@ -3,82 +3,35 @@
 <w:document xmlns:wpc="http://schemas.microsoft.com/office/word/2010/wordprocessingCanvas" xmlns:cx="http://schemas.microsoft.com/office/drawing/2014/chartex" xmlns:mc="http://schemas.openxmlformats.org/markup-compatibility/2006" xmlns:o="urn:schemas-microsoft-com:office:office" xmlns:r="http://schemas.openxmlformats.org/officeDocument/2006/relationships" xmlns:m="http://schemas.openxmlformats.org/officeDocument/2006/math" xmlns:v="urn:schemas-microsoft-com:vml" xmlns:wp14="http://schemas.microsoft.com/office/word/2010/wordprocessingDrawing" xmlns:wp="http://schemas.openxmlformats.org/drawingml/2006/wordprocessingDrawing" xmlns:w10="urn:schemas-microsoft-com:office:word" xmlns:w="http://schemas.openxmlformats.org/wordprocessingml/2006/main" xmlns:w14="http://schemas.microsoft.com/office/word/2010/wordml" xmlns:w15="http://schemas.microsoft.com/office/word/2012/wordml" xmlns:w16se="http://schemas.microsoft.com/office/word/2015/wordml/symex" xmlns:wpg="http://schemas.microsoft.com/office/word/2010/wordprocessingGroup" xmlns:wpi="http://schemas.microsoft.com/office/word/2010/wordprocessingInk" xmlns:wne="http://schemas.microsoft.com/office/word/2006/wordml" xmlns:wps="http://schemas.microsoft.com/office/word/2010/wordprocessingShape" mc:Ignorable="w14 w15 w16se wp14">
   <w:body>
     <w:p>
+      <w:bookmarkStart w:id="0" w:name="_GoBack"/>
+      <w:bookmarkEnd w:id="0"/>
       <w:r>
-        <w:rPr>
-          <w:lang w:val="en-US"/>
-        </w:rPr>
-        <w:t>N</w:t>
+        <w:t xml:space="preserve">Roboti zkoumají pokoj a mapují ho. Mají k tomu k dispozici </w:t>
       </w:r>
       <w:proofErr w:type="spellStart"/>
       <w:r>
-        <w:t>ápady</w:t>
+        <w:t>LiDAR</w:t>
       </w:r>
       <w:proofErr w:type="spellEnd"/>
       <w:r>
-        <w:t xml:space="preserve"> na robota:</w:t>
+        <w:t xml:space="preserve"> na servomotoru a gyroskop. </w:t>
       </w:r>
-    </w:p>
-    <w:p/>
-    <w:p>
+      <w:proofErr w:type="gramStart"/>
       <w:r>
-        <w:tab/>
-        <w:t xml:space="preserve">Dvě kolečka s nezávislými motory a vepředu </w:t>
+        <w:t>Tyto</w:t>
       </w:r>
-      <w:proofErr w:type="spellStart"/>
+      <w:proofErr w:type="gramEnd"/>
       <w:r>
-        <w:t>ball</w:t>
+        <w:t xml:space="preserve"> informace posílají centrále který pak </w:t>
       </w:r>
-      <w:proofErr w:type="spellEnd"/>
+      <w:proofErr w:type="gramStart"/>
       <w:r>
-        <w:t xml:space="preserve"> </w:t>
+        <w:t>tvoří</w:t>
       </w:r>
-      <w:proofErr w:type="spellStart"/>
+      <w:proofErr w:type="gramEnd"/>
       <w:r>
-        <w:t>caster</w:t>
+        <w:t xml:space="preserve"> mapu. Na velké vzdálenosti zkusit lokalizaci pomocí síly signálu.</w:t>
       </w:r>
-      <w:proofErr w:type="spellEnd"/>
-      <w:r>
-        <w:t>(</w:t>
-      </w:r>
-      <w:proofErr w:type="spellStart"/>
-      <w:r>
-        <w:t>pololu</w:t>
-      </w:r>
-      <w:proofErr w:type="spellEnd"/>
-      <w:r>
-        <w:t xml:space="preserve"> </w:t>
-      </w:r>
-      <w:proofErr w:type="spellStart"/>
-      <w:r>
-        <w:t>ball</w:t>
-      </w:r>
-      <w:proofErr w:type="spellEnd"/>
-      <w:r>
-        <w:t>)</w:t>
-      </w:r>
-    </w:p>
-    <w:p>
-      <w:r>
-        <w:tab/>
-      </w:r>
-      <w:proofErr w:type="spellStart"/>
-      <w:r>
-        <w:t>Arduino</w:t>
-      </w:r>
-      <w:proofErr w:type="spellEnd"/>
-      <w:r>
-        <w:t xml:space="preserve"> </w:t>
-      </w:r>
-      <w:proofErr w:type="spellStart"/>
-      <w:r>
-        <w:t>nano</w:t>
-      </w:r>
-      <w:proofErr w:type="spellEnd"/>
-      <w:r>
-        <w:t xml:space="preserve"> 33 IoT</w:t>
-      </w:r>
-      <w:bookmarkStart w:id="0" w:name="_GoBack"/>
-      <w:bookmarkEnd w:id="0"/>
     </w:p>
     <w:sectPr>
       <w:pgSz w:w="11906" w:h="16838"/>

</xml_diff>